<commit_message>
aula 12 - exercicios
</commit_message>
<xml_diff>
--- a/anotações/Anatações.docx
+++ b/anotações/Anatações.docx
@@ -407,6 +407,157 @@
     <w:p>
       <w:r>
         <w:t>}</w:t>
+      </w:r>
+    </w:p>
+    <w:p/>
+    <w:p>
+      <w:r>
+        <w:lastRenderedPageBreak/>
+        <w:t>•condições múltiplas</w:t>
+      </w:r>
+    </w:p>
+    <w:p>
+      <w:r>
+        <w:t>Switch(expressão){</w:t>
+      </w:r>
+    </w:p>
+    <w:p>
+      <w:r>
+        <w:t>Case valor1:</w:t>
+      </w:r>
+    </w:p>
+    <w:p>
+      <w:r>
+        <w:tab/>
+        <w:t>Bloco 1</w:t>
+      </w:r>
+    </w:p>
+    <w:p>
+      <w:pPr>
+        <w:rPr>
+          <w:b/>
+          <w:bCs/>
+        </w:rPr>
+      </w:pPr>
+      <w:r>
+        <w:tab/>
+      </w:r>
+      <w:r>
+        <w:rPr>
+          <w:b/>
+          <w:bCs/>
+        </w:rPr>
+        <w:t>break</w:t>
+      </w:r>
+    </w:p>
+    <w:p>
+      <w:r>
+        <w:t>Case valor2:</w:t>
+      </w:r>
+    </w:p>
+    <w:p>
+      <w:r>
+        <w:tab/>
+        <w:t>Bloco 2</w:t>
+      </w:r>
+    </w:p>
+    <w:p>
+      <w:pPr>
+        <w:ind w:firstLine="708"/>
+        <w:rPr>
+          <w:b/>
+          <w:bCs/>
+        </w:rPr>
+      </w:pPr>
+      <w:r>
+        <w:rPr>
+          <w:b/>
+          <w:bCs/>
+        </w:rPr>
+        <w:t>break</w:t>
+      </w:r>
+    </w:p>
+    <w:p>
+      <w:r>
+        <w:t>Case valor3:</w:t>
+      </w:r>
+    </w:p>
+    <w:p>
+      <w:r>
+        <w:tab/>
+        <w:t>Bloco 3</w:t>
+      </w:r>
+    </w:p>
+    <w:p>
+      <w:pPr>
+        <w:rPr>
+          <w:b/>
+          <w:bCs/>
+        </w:rPr>
+      </w:pPr>
+      <w:r>
+        <w:tab/>
+      </w:r>
+      <w:r>
+        <w:rPr>
+          <w:b/>
+          <w:bCs/>
+        </w:rPr>
+        <w:t>break</w:t>
+      </w:r>
+    </w:p>
+    <w:p>
+      <w:r>
+        <w:t>Default:</w:t>
+      </w:r>
+    </w:p>
+    <w:p>
+      <w:r>
+        <w:tab/>
+        <w:t>Bloco default</w:t>
+      </w:r>
+    </w:p>
+    <w:p>
+      <w:pPr>
+        <w:rPr>
+          <w:b/>
+          <w:bCs/>
+        </w:rPr>
+      </w:pPr>
+      <w:r>
+        <w:tab/>
+      </w:r>
+      <w:r>
+        <w:rPr>
+          <w:b/>
+          <w:bCs/>
+        </w:rPr>
+        <w:t>break</w:t>
+      </w:r>
+    </w:p>
+    <w:p>
+      <w:r>
+        <w:t>}</w:t>
+      </w:r>
+    </w:p>
+    <w:p/>
+    <w:p>
+      <w:r>
+        <w:t xml:space="preserve">O break é </w:t>
+      </w:r>
+      <w:r>
+        <w:rPr>
+          <w:b/>
+          <w:bCs/>
+        </w:rPr>
+        <w:t>OBRIGATÓRIO</w:t>
+      </w:r>
+      <w:r>
+        <w:rPr>
+          <w:b/>
+          <w:bCs/>
+        </w:rPr>
+        <w:t>!!!</w:t>
       </w:r>
     </w:p>
     <w:sectPr>

</xml_diff>